<commit_message>
update the word document
</commit_message>
<xml_diff>
--- a/Slabloon Testrapport.docx
+++ b/Slabloon Testrapport.docx
@@ -4,7 +4,7 @@
   <w:body>
     <w:p>
       <w:pPr>
-        <w:pStyle w:val="Titel"/>
+        <w:pStyle w:val="Title"/>
         <w:jc w:val="center"/>
       </w:pPr>
       <w:r>
@@ -13,7 +13,7 @@
     </w:p>
     <w:p>
       <w:pPr>
-        <w:pStyle w:val="Ondertitel"/>
+        <w:pStyle w:val="Subtitle"/>
         <w:jc w:val="center"/>
       </w:pPr>
       <w:r>
@@ -24,7 +24,7 @@
     <w:p/>
     <w:tbl>
       <w:tblPr>
-        <w:tblStyle w:val="Tabelraster"/>
+        <w:tblStyle w:val="TableGrid"/>
         <w:tblW w:w="0" w:type="auto"/>
         <w:tblLook w:val="04A0" w:firstRow="1" w:lastRow="0" w:firstColumn="1" w:lastColumn="0" w:noHBand="0" w:noVBand="1"/>
       </w:tblPr>
@@ -126,78 +126,67 @@
     <w:p/>
     <w:p>
       <w:pPr>
-        <w:pStyle w:val="Kop1"/>
+        <w:pStyle w:val="Heading1"/>
       </w:pPr>
       <w:r>
-        <w:t>I</w:t>
-      </w:r>
-      <w:r>
-        <w:t>nrichting van testsysteem</w:t>
+        <w:t>Setup of the testing system</w:t>
       </w:r>
     </w:p>
     <w:p>
       <w:pPr>
         <w:rPr>
-          <w:i/>
+          <w:lang w:val="en-US"/>
         </w:rPr>
       </w:pPr>
       <w:r>
         <w:rPr>
-          <w:i/>
+          <w:lang w:val="en-US"/>
         </w:rPr>
-        <w:t xml:space="preserve">Beschrijf hier </w:t>
-      </w:r>
-      <w:r>
-        <w:rPr>
-          <w:i/>
-        </w:rPr>
-        <w:t>hoe het testsysteem is ingericht voor deze testronde.</w:t>
+        <w:t>Describe here how the testing system is set up for this testing round.</w:t>
       </w:r>
     </w:p>
     <w:p>
       <w:pPr>
-        <w:pStyle w:val="Kop1"/>
+        <w:pStyle w:val="Heading1"/>
+        <w:rPr>
+          <w:lang w:val="en-US"/>
+        </w:rPr>
       </w:pPr>
       <w:r>
-        <w:t>Testresultaten</w:t>
+        <w:rPr>
+          <w:lang w:val="en-US"/>
+        </w:rPr>
+        <w:t>Test Results</w:t>
       </w:r>
     </w:p>
     <w:p>
       <w:pPr>
         <w:rPr>
           <w:i/>
+          <w:lang w:val="en-US"/>
         </w:rPr>
       </w:pPr>
       <w:r>
         <w:rPr>
-          <w:i/>
+          <w:lang w:val="en-US"/>
         </w:rPr>
-        <w:t>Het test resultaat is goed verwacht van test 1.</w:t>
+        <w:t>The test result is as expected for test 1.</w:t>
       </w:r>
     </w:p>
     <w:p>
       <w:pPr>
-        <w:rPr>
-          <w:i/>
-        </w:rPr>
-      </w:pPr>
-    </w:p>
-    <w:p>
-      <w:pPr>
-        <w:rPr>
-          <w:i/>
-        </w:rPr>
+        <w:pStyle w:val="Heading2"/>
       </w:pPr>
       <w:r>
-        <w:rPr>
-          <w:i/>
-        </w:rPr>
-        <w:t>Test 1: doneren.</w:t>
+        <w:t xml:space="preserve">Test 1: </w:t>
+      </w:r>
+      <w:r>
+        <w:t>Create an account</w:t>
       </w:r>
     </w:p>
     <w:tbl>
       <w:tblPr>
-        <w:tblStyle w:val="Tabelraster"/>
+        <w:tblStyle w:val="TableGrid"/>
         <w:tblW w:w="0" w:type="auto"/>
         <w:tblLook w:val="04A0" w:firstRow="1" w:lastRow="0" w:firstColumn="1" w:lastColumn="0" w:noHBand="0" w:noVBand="1"/>
       </w:tblPr>
@@ -222,38 +211,37 @@
             </w:pPr>
             <w:r>
               <w:rPr>
+                <w:i/>
+                <w:sz w:val="28"/>
+              </w:rPr>
+              <w:t>F</w:t>
+            </w:r>
+            <w:r>
+              <w:rPr>
+                <w:i/>
+                <w:sz w:val="28"/>
+              </w:rPr>
+              <w:t>unctionality</w:t>
+            </w:r>
+          </w:p>
+        </w:tc>
+        <w:tc>
+          <w:tcPr>
+            <w:tcW w:w="6657" w:type="dxa"/>
+          </w:tcPr>
+          <w:p>
+            <w:pPr>
+              <w:rPr>
                 <w:b/>
                 <w:i/>
-                <w:sz w:val="28"/>
-              </w:rPr>
-              <w:t>Functionaliteit</w:t>
-            </w:r>
-          </w:p>
-        </w:tc>
-        <w:tc>
-          <w:tcPr>
-            <w:tcW w:w="6657" w:type="dxa"/>
-          </w:tcPr>
-          <w:p>
-            <w:pPr>
+              </w:rPr>
+            </w:pPr>
+            <w:r>
               <w:rPr>
                 <w:b/>
                 <w:i/>
               </w:rPr>
-            </w:pPr>
-            <w:r>
-              <w:rPr>
-                <w:b/>
-                <w:i/>
-              </w:rPr>
-              <w:t xml:space="preserve">Account </w:t>
-            </w:r>
-            <w:r>
-              <w:rPr>
-                <w:b/>
-                <w:i/>
-              </w:rPr>
-              <w:t>aanmaken</w:t>
+              <w:t>Create an account</w:t>
             </w:r>
           </w:p>
         </w:tc>
@@ -277,7 +265,7 @@
                 <w:i/>
                 <w:sz w:val="28"/>
               </w:rPr>
-              <w:t>Omschrijving van functionaliteit</w:t>
+              <w:t>Description of functionality:</w:t>
             </w:r>
           </w:p>
         </w:tc>
@@ -289,13 +277,36 @@
             <w:pPr>
               <w:rPr>
                 <w:i/>
-              </w:rPr>
-            </w:pPr>
-            <w:r>
-              <w:rPr>
-                <w:i/>
-              </w:rPr>
-              <w:t>Kan gegevens in doneer page invullen om te doneren</w:t>
+                <w:lang w:val="en-US"/>
+              </w:rPr>
+            </w:pPr>
+            <w:r>
+              <w:rPr>
+                <w:i/>
+                <w:lang w:val="en-US"/>
+              </w:rPr>
+              <w:t xml:space="preserve">Create an account </w:t>
+            </w:r>
+            <w:r>
+              <w:rPr>
+                <w:i/>
+                <w:lang w:val="en-US"/>
+              </w:rPr>
+              <w:t>on</w:t>
+            </w:r>
+            <w:r>
+              <w:rPr>
+                <w:i/>
+                <w:lang w:val="en-US"/>
+              </w:rPr>
+              <w:t xml:space="preserve"> the website</w:t>
+            </w:r>
+            <w:r>
+              <w:rPr>
+                <w:i/>
+                <w:lang w:val="en-US"/>
+              </w:rPr>
+              <w:t>.</w:t>
             </w:r>
           </w:p>
         </w:tc>
@@ -319,7 +330,7 @@
                 <w:i/>
                 <w:sz w:val="28"/>
               </w:rPr>
-              <w:t>Voorbereiding</w:t>
+              <w:t>Preperation</w:t>
             </w:r>
           </w:p>
         </w:tc>
@@ -337,7 +348,7 @@
               <w:rPr>
                 <w:i/>
               </w:rPr>
-              <w:t>Ga naar de website.</w:t>
+              <w:t xml:space="preserve">Go go the website </w:t>
             </w:r>
           </w:p>
         </w:tc>
@@ -371,15 +382,26 @@
           </w:tcPr>
           <w:p>
             <w:pPr>
-              <w:rPr>
-                <w:i/>
-              </w:rPr>
-            </w:pPr>
-            <w:r>
-              <w:rPr>
-                <w:i/>
-              </w:rPr>
-              <w:t xml:space="preserve">Navigeer naar </w:t>
+              <w:pStyle w:val="ListParagraph"/>
+              <w:numPr>
+                <w:ilvl w:val="0"/>
+                <w:numId w:val="1"/>
+              </w:numPr>
+              <w:rPr>
+                <w:i/>
+              </w:rPr>
+            </w:pPr>
+            <w:r>
+              <w:rPr>
+                <w:i/>
+              </w:rPr>
+              <w:t>Navigate to</w:t>
+            </w:r>
+            <w:r>
+              <w:rPr>
+                <w:i/>
+              </w:rPr>
+              <w:t xml:space="preserve"> </w:t>
             </w:r>
             <w:r>
               <w:rPr>
@@ -408,28 +430,65 @@
           </w:p>
           <w:p>
             <w:pPr>
-              <w:rPr>
-                <w:i/>
-              </w:rPr>
-            </w:pPr>
-            <w:r>
-              <w:rPr>
-                <w:i/>
-              </w:rPr>
-              <w:t xml:space="preserve">vul je gegevens in. </w:t>
-            </w:r>
-          </w:p>
-          <w:p>
-            <w:pPr>
-              <w:rPr>
-                <w:i/>
-              </w:rPr>
-            </w:pPr>
-            <w:r>
-              <w:rPr>
-                <w:i/>
-              </w:rPr>
-              <w:t>Als je gegevens zijn ingevuld klik op aanmaken</w:t>
+              <w:pStyle w:val="ListParagraph"/>
+              <w:numPr>
+                <w:ilvl w:val="0"/>
+                <w:numId w:val="1"/>
+              </w:numPr>
+              <w:rPr>
+                <w:i/>
+              </w:rPr>
+            </w:pPr>
+            <w:r>
+              <w:rPr>
+                <w:i/>
+              </w:rPr>
+              <w:t>Fill in your details.</w:t>
+            </w:r>
+          </w:p>
+          <w:p>
+            <w:pPr>
+              <w:pStyle w:val="ListParagraph"/>
+              <w:numPr>
+                <w:ilvl w:val="0"/>
+                <w:numId w:val="1"/>
+              </w:numPr>
+              <w:rPr>
+                <w:i/>
+                <w:lang w:val="en-US"/>
+              </w:rPr>
+            </w:pPr>
+            <w:r>
+              <w:rPr>
+                <w:i/>
+                <w:lang w:val="en-US"/>
+              </w:rPr>
+              <w:t>Once you have filled in your details, click on "Aanmaken"</w:t>
+            </w:r>
+            <w:r>
+              <w:rPr>
+                <w:i/>
+                <w:lang w:val="en-US"/>
+              </w:rPr>
+              <w:t>.</w:t>
+            </w:r>
+          </w:p>
+          <w:p>
+            <w:pPr>
+              <w:pStyle w:val="ListParagraph"/>
+              <w:numPr>
+                <w:ilvl w:val="0"/>
+                <w:numId w:val="1"/>
+              </w:numPr>
+              <w:rPr>
+                <w:i/>
+              </w:rPr>
+            </w:pPr>
+            <w:r>
+              <w:rPr>
+                <w:i/>
+              </w:rPr>
+              <w:t>Navigate tot he “ga terug” button.</w:t>
             </w:r>
           </w:p>
         </w:tc>
@@ -453,7 +512,7 @@
                 <w:i/>
                 <w:sz w:val="28"/>
               </w:rPr>
-              <w:t>Verwacht resultaat</w:t>
+              <w:t>Expected result</w:t>
             </w:r>
           </w:p>
         </w:tc>
@@ -465,20 +524,36 @@
             <w:pPr>
               <w:rPr>
                 <w:i/>
-              </w:rPr>
-            </w:pPr>
-            <w:r>
-              <w:rPr>
-                <w:i/>
-              </w:rPr>
-              <w:t>Je bedrag word toegevoegd. En als je bedrag is toegevoegd hoger dan de top 5 dan word hij op de top 5 donateurs te staan.</w:t>
+                <w:lang w:val="en-US"/>
+              </w:rPr>
+            </w:pPr>
+            <w:r>
+              <w:rPr>
+                <w:i/>
+                <w:lang w:val="en-US"/>
+              </w:rPr>
+              <w:t>As a result it s</w:t>
+            </w:r>
+            <w:r>
+              <w:rPr>
+                <w:i/>
+                <w:lang w:val="en-US"/>
+              </w:rPr>
+              <w:t xml:space="preserve">hould </w:t>
+            </w:r>
+            <w:r>
+              <w:rPr>
+                <w:i/>
+                <w:lang w:val="en-US"/>
+              </w:rPr>
+              <w:t>create an account with my data in my database.</w:t>
             </w:r>
           </w:p>
         </w:tc>
       </w:tr>
       <w:tr>
         <w:trPr>
-          <w:trHeight w:val="567"/>
+          <w:trHeight w:val="697"/>
         </w:trPr>
         <w:tc>
           <w:tcPr>
@@ -498,7 +573,7 @@
                 <w:i/>
                 <w:sz w:val="28"/>
               </w:rPr>
-              <w:t>Werkelijk resultaat</w:t>
+              <w:t>Actual result</w:t>
             </w:r>
           </w:p>
         </w:tc>
@@ -510,13 +585,22 @@
             <w:pPr>
               <w:rPr>
                 <w:i/>
-              </w:rPr>
-            </w:pPr>
-            <w:r>
-              <w:rPr>
-                <w:i/>
-              </w:rPr>
-              <w:t>Het bedrag is in het database gezet en het staat inderdaad erin.</w:t>
+                <w:lang w:val="en-US"/>
+              </w:rPr>
+            </w:pPr>
+            <w:r>
+              <w:rPr>
+                <w:i/>
+                <w:lang w:val="en-US"/>
+              </w:rPr>
+              <w:t>Via these steps i c</w:t>
+            </w:r>
+            <w:r>
+              <w:rPr>
+                <w:i/>
+                <w:lang w:val="en-US"/>
+              </w:rPr>
+              <w:t>an create an account.</w:t>
             </w:r>
           </w:p>
         </w:tc>
@@ -540,7 +624,7 @@
                 <w:i/>
                 <w:sz w:val="28"/>
               </w:rPr>
-              <w:t>Conclusie</w:t>
+              <w:t>Conclusion</w:t>
             </w:r>
           </w:p>
         </w:tc>
@@ -558,7 +642,7 @@
               <w:rPr>
                 <w:i/>
               </w:rPr>
-              <w:t>Het is een positief resultaat.</w:t>
+              <w:t>It works perfectly fine.</w:t>
             </w:r>
           </w:p>
         </w:tc>
@@ -582,7 +666,14 @@
                 <w:i/>
                 <w:sz w:val="28"/>
               </w:rPr>
-              <w:t>Aanbeveling</w:t>
+              <w:t>R</w:t>
+            </w:r>
+            <w:r>
+              <w:rPr>
+                <w:i/>
+                <w:sz w:val="28"/>
+              </w:rPr>
+              <w:t>ecommended</w:t>
             </w:r>
           </w:p>
         </w:tc>
@@ -594,23 +685,63 @@
             <w:pPr>
               <w:rPr>
                 <w:i/>
-              </w:rPr>
-            </w:pPr>
-            <w:r>
-              <w:rPr>
-                <w:i/>
-              </w:rPr>
-              <w:t>Ik vind dat de ontwikkelaars een goeie taak hebben gedaan</w:t>
+                <w:lang w:val="en-US"/>
+              </w:rPr>
+            </w:pPr>
+            <w:r>
+              <w:rPr>
+                <w:i/>
+                <w:lang w:val="en-US"/>
+              </w:rPr>
+              <w:t>It is recommended for people who support GroenLinks.</w:t>
             </w:r>
           </w:p>
         </w:tc>
       </w:tr>
     </w:tbl>
-    <w:p/>
-    <w:p/>
+    <w:p>
+      <w:pPr>
+        <w:rPr>
+          <w:lang w:val="en-US"/>
+        </w:rPr>
+      </w:pPr>
+    </w:p>
+    <w:p>
+      <w:pPr>
+        <w:rPr>
+          <w:lang w:val="en-US"/>
+        </w:rPr>
+      </w:pPr>
+    </w:p>
+    <w:p>
+      <w:pPr>
+        <w:pStyle w:val="Heading2"/>
+      </w:pPr>
+      <w:r>
+        <w:t xml:space="preserve">Test </w:t>
+      </w:r>
+      <w:r>
+        <w:t>2</w:t>
+      </w:r>
+      <w:r>
+        <w:t xml:space="preserve">: </w:t>
+      </w:r>
+      <w:r>
+        <w:t>Functional</w:t>
+      </w:r>
+      <w:r>
+        <w:t xml:space="preserve"> </w:t>
+      </w:r>
+      <w:r>
+        <w:t>Hyper</w:t>
+      </w:r>
+      <w:r>
+        <w:t>links</w:t>
+      </w:r>
+    </w:p>
     <w:tbl>
       <w:tblPr>
-        <w:tblStyle w:val="Tabelraster"/>
+        <w:tblStyle w:val="TableGrid"/>
         <w:tblW w:w="0" w:type="auto"/>
         <w:tblLook w:val="04A0" w:firstRow="1" w:lastRow="0" w:firstColumn="1" w:lastColumn="0" w:noHBand="0" w:noVBand="1"/>
       </w:tblPr>
@@ -635,31 +766,51 @@
             </w:pPr>
             <w:r>
               <w:rPr>
+                <w:i/>
+                <w:sz w:val="28"/>
+              </w:rPr>
+              <w:t>F</w:t>
+            </w:r>
+            <w:r>
+              <w:rPr>
+                <w:i/>
+                <w:sz w:val="28"/>
+              </w:rPr>
+              <w:t>unctionality</w:t>
+            </w:r>
+          </w:p>
+        </w:tc>
+        <w:tc>
+          <w:tcPr>
+            <w:tcW w:w="6657" w:type="dxa"/>
+          </w:tcPr>
+          <w:p>
+            <w:pPr>
+              <w:rPr>
                 <w:b/>
                 <w:i/>
-                <w:sz w:val="28"/>
-              </w:rPr>
-              <w:t>Functionaliteit</w:t>
-            </w:r>
-          </w:p>
-        </w:tc>
-        <w:tc>
-          <w:tcPr>
-            <w:tcW w:w="6657" w:type="dxa"/>
-          </w:tcPr>
-          <w:p>
-            <w:pPr>
+              </w:rPr>
+            </w:pPr>
+            <w:r>
               <w:rPr>
                 <w:b/>
                 <w:i/>
               </w:rPr>
-            </w:pPr>
+              <w:t xml:space="preserve">Functional </w:t>
+            </w:r>
             <w:r>
               <w:rPr>
                 <w:b/>
                 <w:i/>
               </w:rPr>
-              <w:t>Doneren</w:t>
+              <w:t>Hyper</w:t>
+            </w:r>
+            <w:r>
+              <w:rPr>
+                <w:b/>
+                <w:i/>
+              </w:rPr>
+              <w:t>links</w:t>
             </w:r>
           </w:p>
         </w:tc>
@@ -683,7 +834,7 @@
                 <w:i/>
                 <w:sz w:val="28"/>
               </w:rPr>
-              <w:t>Omschrijving van functionaliteit</w:t>
+              <w:t>Description of functionality</w:t>
             </w:r>
           </w:p>
         </w:tc>
@@ -695,13 +846,22 @@
             <w:pPr>
               <w:rPr>
                 <w:i/>
-              </w:rPr>
-            </w:pPr>
-            <w:r>
-              <w:rPr>
-                <w:i/>
-              </w:rPr>
-              <w:t>Kan gegevens in doneer page invullen om te doneren</w:t>
+                <w:lang w:val="en-US"/>
+              </w:rPr>
+            </w:pPr>
+            <w:r>
+              <w:rPr>
+                <w:i/>
+                <w:lang w:val="en-US"/>
+              </w:rPr>
+              <w:t>When you click on t</w:t>
+            </w:r>
+            <w:r>
+              <w:rPr>
+                <w:i/>
+                <w:lang w:val="en-US"/>
+              </w:rPr>
+              <w:t>he hyperlink. It will redirect you to the Instagram page.</w:t>
             </w:r>
           </w:p>
         </w:tc>
@@ -725,7 +885,7 @@
                 <w:i/>
                 <w:sz w:val="28"/>
               </w:rPr>
-              <w:t>Voorbereiding</w:t>
+              <w:t>Preperation</w:t>
             </w:r>
           </w:p>
         </w:tc>
@@ -737,13 +897,29 @@
             <w:pPr>
               <w:rPr>
                 <w:i/>
-              </w:rPr>
-            </w:pPr>
-            <w:r>
-              <w:rPr>
-                <w:i/>
-              </w:rPr>
-              <w:t>Maak een account aan en log in de website.</w:t>
+                <w:lang w:val="en-US"/>
+              </w:rPr>
+            </w:pPr>
+            <w:r>
+              <w:rPr>
+                <w:i/>
+                <w:lang w:val="en-US"/>
+              </w:rPr>
+              <w:t>Go to your website a</w:t>
+            </w:r>
+            <w:r>
+              <w:rPr>
+                <w:i/>
+                <w:lang w:val="en-US"/>
+              </w:rPr>
+              <w:t>nd log in with your account</w:t>
+            </w:r>
+            <w:r>
+              <w:rPr>
+                <w:i/>
+                <w:lang w:val="en-US"/>
+              </w:rPr>
+              <w:t>.</w:t>
             </w:r>
           </w:p>
         </w:tc>
@@ -777,22 +953,124 @@
           </w:tcPr>
           <w:p>
             <w:pPr>
-              <w:rPr>
-                <w:i/>
-              </w:rPr>
-            </w:pPr>
-            <w:r>
-              <w:rPr>
-                <w:i/>
-              </w:rPr>
-              <w:t xml:space="preserve">Account maken door op de account aanmaken button te klikken en dan inloggen met het account, Op de inlog pagina. Als je bent ingelogd </w:t>
-            </w:r>
-            <w:r>
-              <w:rPr>
-                <w:i/>
+              <w:pStyle w:val="ListParagraph"/>
+              <w:numPr>
+                <w:ilvl w:val="0"/>
+                <w:numId w:val="2"/>
+              </w:numPr>
+              <w:spacing w:after="0" w:line="240" w:lineRule="auto"/>
+              <w:rPr>
+                <w:i/>
+              </w:rPr>
+            </w:pPr>
+            <w:r>
+              <w:rPr>
+                <w:i/>
+              </w:rPr>
+              <w:t>Go to the website.</w:t>
+            </w:r>
+          </w:p>
+          <w:p>
+            <w:pPr>
+              <w:pStyle w:val="ListParagraph"/>
+              <w:numPr>
+                <w:ilvl w:val="0"/>
+                <w:numId w:val="2"/>
+              </w:numPr>
+              <w:spacing w:after="0" w:line="240" w:lineRule="auto"/>
+              <w:rPr>
+                <w:i/>
+                <w:lang w:val="en-US"/>
+              </w:rPr>
+            </w:pPr>
+            <w:r>
+              <w:rPr>
+                <w:i/>
+                <w:lang w:val="en-US"/>
+              </w:rPr>
+              <w:t>Log in with your account. If you don't have an account yet, create one by clicking on the "Create Account" button.</w:t>
+            </w:r>
+          </w:p>
+          <w:p>
+            <w:pPr>
+              <w:pStyle w:val="ListParagraph"/>
+              <w:numPr>
+                <w:ilvl w:val="0"/>
+                <w:numId w:val="2"/>
+              </w:numPr>
+              <w:spacing w:after="0" w:line="240" w:lineRule="auto"/>
+              <w:rPr>
+                <w:i/>
+                <w:lang w:val="en-US"/>
+              </w:rPr>
+            </w:pPr>
+            <w:r>
+              <w:rPr>
+                <w:i/>
+                <w:lang w:val="en-US"/>
               </w:rPr>
               <w:lastRenderedPageBreak/>
-              <w:t>navigeer naar de doneer pagina en klik op de button. Daarna vul je naam in en het bedrag wat je wilt doneren.</w:t>
+              <w:t>Once you are logged in with your email and password.</w:t>
+            </w:r>
+          </w:p>
+          <w:p>
+            <w:pPr>
+              <w:pStyle w:val="ListParagraph"/>
+              <w:numPr>
+                <w:ilvl w:val="0"/>
+                <w:numId w:val="2"/>
+              </w:numPr>
+              <w:spacing w:after="0" w:line="240" w:lineRule="auto"/>
+              <w:rPr>
+                <w:i/>
+              </w:rPr>
+            </w:pPr>
+            <w:r>
+              <w:rPr>
+                <w:i/>
+              </w:rPr>
+              <w:t>Navigate to the footer.</w:t>
+            </w:r>
+          </w:p>
+          <w:p>
+            <w:pPr>
+              <w:pStyle w:val="ListParagraph"/>
+              <w:numPr>
+                <w:ilvl w:val="0"/>
+                <w:numId w:val="2"/>
+              </w:numPr>
+              <w:spacing w:after="0" w:line="240" w:lineRule="auto"/>
+              <w:rPr>
+                <w:i/>
+                <w:lang w:val="en-US"/>
+              </w:rPr>
+            </w:pPr>
+            <w:r>
+              <w:rPr>
+                <w:i/>
+                <w:lang w:val="en-US"/>
+              </w:rPr>
+              <w:t>Click on the Instagram icon.</w:t>
+            </w:r>
+          </w:p>
+          <w:p>
+            <w:pPr>
+              <w:pStyle w:val="ListParagraph"/>
+              <w:numPr>
+                <w:ilvl w:val="0"/>
+                <w:numId w:val="2"/>
+              </w:numPr>
+              <w:rPr>
+                <w:i/>
+                <w:lang w:val="en-US"/>
+              </w:rPr>
+            </w:pPr>
+            <w:r>
+              <w:rPr>
+                <w:i/>
+                <w:lang w:val="en-US"/>
+              </w:rPr>
+              <w:t>Now you are on the GroenLinks page on Instagram.</w:t>
             </w:r>
           </w:p>
         </w:tc>
@@ -817,7 +1095,7 @@
                 <w:sz w:val="28"/>
               </w:rPr>
               <w:lastRenderedPageBreak/>
-              <w:t>Verwacht resultaat</w:t>
+              <w:t>Expected result</w:t>
             </w:r>
           </w:p>
         </w:tc>
@@ -829,20 +1107,50 @@
             <w:pPr>
               <w:rPr>
                 <w:i/>
-              </w:rPr>
-            </w:pPr>
-            <w:r>
-              <w:rPr>
-                <w:i/>
-              </w:rPr>
-              <w:t>Je bedrag word toegevoegd. En als je bedrag is toegevoegd hoger dan de top 5 dan word hij op de top 5 donateurs te staan.</w:t>
+                <w:lang w:val="en-US"/>
+              </w:rPr>
+            </w:pPr>
+            <w:r>
+              <w:rPr>
+                <w:i/>
+                <w:lang w:val="en-US"/>
+              </w:rPr>
+              <w:t xml:space="preserve">I expect the </w:t>
+            </w:r>
+            <w:r>
+              <w:rPr>
+                <w:i/>
+                <w:lang w:val="en-US"/>
+              </w:rPr>
+              <w:t xml:space="preserve">Instagram </w:t>
+            </w:r>
+            <w:r>
+              <w:rPr>
+                <w:i/>
+                <w:lang w:val="en-US"/>
+              </w:rPr>
+              <w:t xml:space="preserve">icon to redirect me to the </w:t>
+            </w:r>
+            <w:r>
+              <w:rPr>
+                <w:i/>
+                <w:lang w:val="en-US"/>
+              </w:rPr>
+              <w:t>GroenLinks</w:t>
+            </w:r>
+            <w:r>
+              <w:rPr>
+                <w:i/>
+                <w:lang w:val="en-US"/>
+              </w:rPr>
+              <w:t xml:space="preserve"> page.</w:t>
             </w:r>
           </w:p>
         </w:tc>
       </w:tr>
       <w:tr>
         <w:trPr>
-          <w:trHeight w:val="567"/>
+          <w:trHeight w:val="697"/>
         </w:trPr>
         <w:tc>
           <w:tcPr>
@@ -862,7 +1170,7 @@
                 <w:i/>
                 <w:sz w:val="28"/>
               </w:rPr>
-              <w:t>Werkelijk resultaat</w:t>
+              <w:t>Actual result</w:t>
             </w:r>
           </w:p>
         </w:tc>
@@ -874,13 +1182,15 @@
             <w:pPr>
               <w:rPr>
                 <w:i/>
-              </w:rPr>
-            </w:pPr>
-            <w:r>
-              <w:rPr>
-                <w:i/>
-              </w:rPr>
-              <w:t>Het bedrag is in het database gezet en het staat inderdaad erin.</w:t>
+                <w:lang w:val="en-US"/>
+              </w:rPr>
+            </w:pPr>
+            <w:r>
+              <w:rPr>
+                <w:i/>
+                <w:lang w:val="en-US"/>
+              </w:rPr>
+              <w:t>I am being navigated to the greenlinks instagram account.</w:t>
             </w:r>
           </w:p>
         </w:tc>
@@ -904,7 +1214,14 @@
                 <w:i/>
                 <w:sz w:val="28"/>
               </w:rPr>
-              <w:t>Conclusie</w:t>
+              <w:t>Conclusi</w:t>
+            </w:r>
+            <w:r>
+              <w:rPr>
+                <w:i/>
+                <w:sz w:val="28"/>
+              </w:rPr>
+              <w:t>on</w:t>
             </w:r>
           </w:p>
         </w:tc>
@@ -916,13 +1233,22 @@
             <w:pPr>
               <w:rPr>
                 <w:i/>
-              </w:rPr>
-            </w:pPr>
-            <w:r>
-              <w:rPr>
-                <w:i/>
-              </w:rPr>
-              <w:t>Het is een positief resultaat.</w:t>
+                <w:lang w:val="en-US"/>
+              </w:rPr>
+            </w:pPr>
+            <w:r>
+              <w:rPr>
+                <w:i/>
+                <w:lang w:val="en-US"/>
+              </w:rPr>
+              <w:t>The hyperlinks work as e</w:t>
+            </w:r>
+            <w:r>
+              <w:rPr>
+                <w:i/>
+                <w:lang w:val="en-US"/>
+              </w:rPr>
+              <w:t>xpected.</w:t>
             </w:r>
           </w:p>
         </w:tc>
@@ -946,7 +1272,7 @@
                 <w:i/>
                 <w:sz w:val="28"/>
               </w:rPr>
-              <w:t>Aanbeveling</w:t>
+              <w:t>Recommended</w:t>
             </w:r>
           </w:p>
         </w:tc>
@@ -958,21 +1284,612 @@
             <w:pPr>
               <w:rPr>
                 <w:i/>
-              </w:rPr>
-            </w:pPr>
-            <w:r>
-              <w:rPr>
-                <w:i/>
-              </w:rPr>
-              <w:t>Ik vind dat de ontwikkelaars een goeie taak hebben gedaan</w:t>
+                <w:lang w:val="en-US"/>
+              </w:rPr>
+            </w:pPr>
+            <w:r>
+              <w:rPr>
+                <w:i/>
+                <w:lang w:val="en-US"/>
+              </w:rPr>
+              <w:t>The result i got i</w:t>
+            </w:r>
+            <w:r>
+              <w:rPr>
+                <w:i/>
+                <w:lang w:val="en-US"/>
+              </w:rPr>
+              <w:t>s a positive</w:t>
             </w:r>
           </w:p>
         </w:tc>
       </w:tr>
     </w:tbl>
-    <w:p/>
-    <w:p/>
-    <w:p/>
+    <w:p>
+      <w:pPr>
+        <w:rPr>
+          <w:lang w:val="en-US"/>
+        </w:rPr>
+      </w:pPr>
+    </w:p>
+    <w:p>
+      <w:pPr>
+        <w:pStyle w:val="Heading2"/>
+      </w:pPr>
+      <w:r>
+        <w:t>Test 3:</w:t>
+      </w:r>
+      <w:r>
+        <w:t xml:space="preserve"> </w:t>
+      </w:r>
+      <w:r>
+        <w:t>Donate</w:t>
+      </w:r>
+    </w:p>
+    <w:tbl>
+      <w:tblPr>
+        <w:tblStyle w:val="TableGrid"/>
+        <w:tblW w:w="0" w:type="auto"/>
+        <w:tblLook w:val="04A0" w:firstRow="1" w:lastRow="0" w:firstColumn="1" w:lastColumn="0" w:noHBand="0" w:noVBand="1"/>
+      </w:tblPr>
+      <w:tblGrid>
+        <w:gridCol w:w="2405"/>
+        <w:gridCol w:w="6657"/>
+      </w:tblGrid>
+      <w:tr>
+        <w:tc>
+          <w:tcPr>
+            <w:tcW w:w="2405" w:type="dxa"/>
+            <w:shd w:val="clear" w:color="auto" w:fill="B4C6E7" w:themeFill="accent1" w:themeFillTint="66"/>
+          </w:tcPr>
+          <w:p>
+            <w:pPr>
+              <w:spacing w:line="276" w:lineRule="auto"/>
+              <w:rPr>
+                <w:b/>
+                <w:i/>
+                <w:sz w:val="28"/>
+              </w:rPr>
+            </w:pPr>
+            <w:r>
+              <w:rPr>
+                <w:b/>
+                <w:i/>
+                <w:sz w:val="28"/>
+              </w:rPr>
+              <w:t>Functionaliteit</w:t>
+            </w:r>
+          </w:p>
+        </w:tc>
+        <w:tc>
+          <w:tcPr>
+            <w:tcW w:w="6657" w:type="dxa"/>
+          </w:tcPr>
+          <w:p>
+            <w:pPr>
+              <w:rPr>
+                <w:b/>
+                <w:i/>
+              </w:rPr>
+            </w:pPr>
+            <w:r>
+              <w:rPr>
+                <w:b/>
+                <w:i/>
+              </w:rPr>
+              <w:t>Donate</w:t>
+            </w:r>
+          </w:p>
+        </w:tc>
+      </w:tr>
+      <w:tr>
+        <w:tc>
+          <w:tcPr>
+            <w:tcW w:w="2405" w:type="dxa"/>
+            <w:shd w:val="clear" w:color="auto" w:fill="B4C6E7" w:themeFill="accent1" w:themeFillTint="66"/>
+          </w:tcPr>
+          <w:p>
+            <w:pPr>
+              <w:spacing w:line="276" w:lineRule="auto"/>
+              <w:rPr>
+                <w:i/>
+                <w:sz w:val="28"/>
+              </w:rPr>
+            </w:pPr>
+            <w:r>
+              <w:rPr>
+                <w:i/>
+                <w:sz w:val="28"/>
+              </w:rPr>
+              <w:t>Description of functionality</w:t>
+            </w:r>
+          </w:p>
+        </w:tc>
+        <w:tc>
+          <w:tcPr>
+            <w:tcW w:w="6657" w:type="dxa"/>
+          </w:tcPr>
+          <w:p>
+            <w:pPr>
+              <w:rPr>
+                <w:i/>
+                <w:lang w:val="en-US"/>
+              </w:rPr>
+            </w:pPr>
+            <w:r>
+              <w:rPr>
+                <w:i/>
+                <w:lang w:val="en-US"/>
+              </w:rPr>
+              <w:t>Make a donation to t</w:t>
+            </w:r>
+            <w:r>
+              <w:rPr>
+                <w:i/>
+                <w:lang w:val="en-US"/>
+              </w:rPr>
+              <w:t>he GroenLinks website</w:t>
+            </w:r>
+            <w:r>
+              <w:rPr>
+                <w:i/>
+                <w:lang w:val="en-US"/>
+              </w:rPr>
+              <w:t>.</w:t>
+            </w:r>
+          </w:p>
+        </w:tc>
+      </w:tr>
+      <w:tr>
+        <w:tc>
+          <w:tcPr>
+            <w:tcW w:w="2405" w:type="dxa"/>
+            <w:shd w:val="clear" w:color="auto" w:fill="B4C6E7" w:themeFill="accent1" w:themeFillTint="66"/>
+          </w:tcPr>
+          <w:p>
+            <w:pPr>
+              <w:spacing w:line="276" w:lineRule="auto"/>
+              <w:rPr>
+                <w:i/>
+                <w:sz w:val="28"/>
+              </w:rPr>
+            </w:pPr>
+            <w:r>
+              <w:rPr>
+                <w:i/>
+                <w:sz w:val="28"/>
+              </w:rPr>
+              <w:t>Preperation</w:t>
+            </w:r>
+          </w:p>
+        </w:tc>
+        <w:tc>
+          <w:tcPr>
+            <w:tcW w:w="6657" w:type="dxa"/>
+          </w:tcPr>
+          <w:p>
+            <w:pPr>
+              <w:rPr>
+                <w:i/>
+                <w:lang w:val="en-US"/>
+              </w:rPr>
+            </w:pPr>
+            <w:r>
+              <w:rPr>
+                <w:i/>
+                <w:lang w:val="en-US"/>
+              </w:rPr>
+              <w:t>Make an account and l</w:t>
+            </w:r>
+            <w:r>
+              <w:rPr>
+                <w:i/>
+                <w:lang w:val="en-US"/>
+              </w:rPr>
+              <w:t>og in the website.</w:t>
+            </w:r>
+          </w:p>
+        </w:tc>
+      </w:tr>
+      <w:tr>
+        <w:tc>
+          <w:tcPr>
+            <w:tcW w:w="2405" w:type="dxa"/>
+            <w:shd w:val="clear" w:color="auto" w:fill="B4C6E7" w:themeFill="accent1" w:themeFillTint="66"/>
+          </w:tcPr>
+          <w:p>
+            <w:pPr>
+              <w:spacing w:line="276" w:lineRule="auto"/>
+              <w:rPr>
+                <w:i/>
+                <w:sz w:val="28"/>
+              </w:rPr>
+            </w:pPr>
+            <w:r>
+              <w:rPr>
+                <w:i/>
+                <w:sz w:val="28"/>
+              </w:rPr>
+              <w:t>Scenario</w:t>
+            </w:r>
+          </w:p>
+        </w:tc>
+        <w:tc>
+          <w:tcPr>
+            <w:tcW w:w="6657" w:type="dxa"/>
+          </w:tcPr>
+          <w:p>
+            <w:pPr>
+              <w:pStyle w:val="ListParagraph"/>
+              <w:numPr>
+                <w:ilvl w:val="0"/>
+                <w:numId w:val="3"/>
+              </w:numPr>
+              <w:spacing w:after="0" w:line="240" w:lineRule="auto"/>
+              <w:rPr>
+                <w:i/>
+              </w:rPr>
+            </w:pPr>
+            <w:r>
+              <w:rPr>
+                <w:i/>
+              </w:rPr>
+              <w:t>Go to the website.</w:t>
+            </w:r>
+          </w:p>
+          <w:p>
+            <w:pPr>
+              <w:pStyle w:val="ListParagraph"/>
+              <w:numPr>
+                <w:ilvl w:val="0"/>
+                <w:numId w:val="3"/>
+              </w:numPr>
+              <w:spacing w:after="0" w:line="240" w:lineRule="auto"/>
+              <w:rPr>
+                <w:i/>
+                <w:lang w:val="en-US"/>
+              </w:rPr>
+            </w:pPr>
+            <w:r>
+              <w:rPr>
+                <w:i/>
+                <w:lang w:val="en-US"/>
+              </w:rPr>
+              <w:t>Log in with your account. If you don't have an account yet, create one by clicking on the "Create Account" button.</w:t>
+            </w:r>
+          </w:p>
+          <w:p>
+            <w:pPr>
+              <w:pStyle w:val="ListParagraph"/>
+              <w:numPr>
+                <w:ilvl w:val="0"/>
+                <w:numId w:val="3"/>
+              </w:numPr>
+              <w:rPr>
+                <w:i/>
+                <w:lang w:val="en-US"/>
+              </w:rPr>
+            </w:pPr>
+            <w:r>
+              <w:rPr>
+                <w:i/>
+                <w:lang w:val="en-US"/>
+              </w:rPr>
+              <w:t>Once you are logged in with your email and password.</w:t>
+            </w:r>
+          </w:p>
+          <w:p>
+            <w:pPr>
+              <w:pStyle w:val="ListParagraph"/>
+              <w:numPr>
+                <w:ilvl w:val="0"/>
+                <w:numId w:val="3"/>
+              </w:numPr>
+              <w:rPr>
+                <w:i/>
+                <w:lang w:val="en-US"/>
+              </w:rPr>
+            </w:pPr>
+            <w:r>
+              <w:rPr>
+                <w:i/>
+                <w:lang w:val="en-US"/>
+              </w:rPr>
+              <w:t>Navigate to “doneer” and click the button.</w:t>
+            </w:r>
+          </w:p>
+          <w:p>
+            <w:pPr>
+              <w:pStyle w:val="ListParagraph"/>
+              <w:numPr>
+                <w:ilvl w:val="0"/>
+                <w:numId w:val="3"/>
+              </w:numPr>
+              <w:rPr>
+                <w:i/>
+                <w:lang w:val="en-US"/>
+              </w:rPr>
+            </w:pPr>
+            <w:r>
+              <w:rPr>
+                <w:i/>
+                <w:lang w:val="en-US"/>
+              </w:rPr>
+              <w:t xml:space="preserve">Once you are on the doneer page, </w:t>
+            </w:r>
+            <w:r>
+              <w:rPr>
+                <w:i/>
+                <w:lang w:val="en-US"/>
+              </w:rPr>
+              <w:t>you can enter your name and the amount you would like to donate.</w:t>
+            </w:r>
+          </w:p>
+          <w:p>
+            <w:pPr>
+              <w:pStyle w:val="ListParagraph"/>
+              <w:numPr>
+                <w:ilvl w:val="0"/>
+                <w:numId w:val="3"/>
+              </w:numPr>
+              <w:rPr>
+                <w:i/>
+                <w:lang w:val="en-US"/>
+              </w:rPr>
+            </w:pPr>
+            <w:r>
+              <w:rPr>
+                <w:i/>
+                <w:lang w:val="en-US"/>
+              </w:rPr>
+              <w:t xml:space="preserve">Once you entered your </w:t>
+            </w:r>
+            <w:r>
+              <w:rPr>
+                <w:i/>
+                <w:lang w:val="en-US"/>
+              </w:rPr>
+              <w:t xml:space="preserve">preferred </w:t>
+            </w:r>
+            <w:r>
+              <w:rPr>
+                <w:i/>
+                <w:lang w:val="en-US"/>
+              </w:rPr>
+              <w:t>information.</w:t>
+            </w:r>
+          </w:p>
+        </w:tc>
+      </w:tr>
+      <w:tr>
+        <w:tc>
+          <w:tcPr>
+            <w:tcW w:w="2405" w:type="dxa"/>
+            <w:shd w:val="clear" w:color="auto" w:fill="B4C6E7" w:themeFill="accent1" w:themeFillTint="66"/>
+          </w:tcPr>
+          <w:p>
+            <w:pPr>
+              <w:spacing w:line="276" w:lineRule="auto"/>
+              <w:rPr>
+                <w:i/>
+                <w:sz w:val="28"/>
+              </w:rPr>
+            </w:pPr>
+            <w:r>
+              <w:rPr>
+                <w:i/>
+                <w:sz w:val="28"/>
+              </w:rPr>
+              <w:t>Expected result</w:t>
+            </w:r>
+          </w:p>
+        </w:tc>
+        <w:tc>
+          <w:tcPr>
+            <w:tcW w:w="6657" w:type="dxa"/>
+          </w:tcPr>
+          <w:p>
+            <w:pPr>
+              <w:rPr>
+                <w:i/>
+                <w:lang w:val="en-US"/>
+              </w:rPr>
+            </w:pPr>
+            <w:r>
+              <w:rPr>
+                <w:i/>
+                <w:lang w:val="en-US"/>
+              </w:rPr>
+              <w:t>Your amount will be added. And if your amount is added higher than the top 5 then he will be on the top 5 donors.</w:t>
+            </w:r>
+          </w:p>
+        </w:tc>
+      </w:tr>
+      <w:tr>
+        <w:trPr>
+          <w:trHeight w:val="455"/>
+        </w:trPr>
+        <w:tc>
+          <w:tcPr>
+            <w:tcW w:w="2405" w:type="dxa"/>
+            <w:shd w:val="clear" w:color="auto" w:fill="B4C6E7" w:themeFill="accent1" w:themeFillTint="66"/>
+          </w:tcPr>
+          <w:p>
+            <w:pPr>
+              <w:spacing w:line="276" w:lineRule="auto"/>
+              <w:rPr>
+                <w:i/>
+                <w:sz w:val="28"/>
+              </w:rPr>
+            </w:pPr>
+            <w:r>
+              <w:rPr>
+                <w:i/>
+                <w:sz w:val="28"/>
+              </w:rPr>
+              <w:t>Actual result</w:t>
+            </w:r>
+          </w:p>
+        </w:tc>
+        <w:tc>
+          <w:tcPr>
+            <w:tcW w:w="6657" w:type="dxa"/>
+          </w:tcPr>
+          <w:p>
+            <w:pPr>
+              <w:rPr>
+                <w:i/>
+                <w:lang w:val="en-US"/>
+              </w:rPr>
+            </w:pPr>
+            <w:r>
+              <w:rPr>
+                <w:i/>
+                <w:lang w:val="en-US"/>
+              </w:rPr>
+              <w:t>The amount has been put in the database and it is indeed there.</w:t>
+            </w:r>
+          </w:p>
+        </w:tc>
+      </w:tr>
+      <w:tr>
+        <w:tc>
+          <w:tcPr>
+            <w:tcW w:w="2405" w:type="dxa"/>
+            <w:shd w:val="clear" w:color="auto" w:fill="B4C6E7" w:themeFill="accent1" w:themeFillTint="66"/>
+          </w:tcPr>
+          <w:p>
+            <w:pPr>
+              <w:spacing w:line="276" w:lineRule="auto"/>
+              <w:rPr>
+                <w:i/>
+                <w:sz w:val="28"/>
+              </w:rPr>
+            </w:pPr>
+            <w:r>
+              <w:rPr>
+                <w:i/>
+                <w:sz w:val="28"/>
+              </w:rPr>
+              <w:t>Conclusion</w:t>
+            </w:r>
+          </w:p>
+        </w:tc>
+        <w:tc>
+          <w:tcPr>
+            <w:tcW w:w="6657" w:type="dxa"/>
+          </w:tcPr>
+          <w:p>
+            <w:pPr>
+              <w:rPr>
+                <w:i/>
+                <w:lang w:val="en-US"/>
+              </w:rPr>
+            </w:pPr>
+            <w:r>
+              <w:rPr>
+                <w:i/>
+                <w:lang w:val="en-US"/>
+              </w:rPr>
+              <w:t>This was a positive r</w:t>
+            </w:r>
+            <w:r>
+              <w:rPr>
+                <w:i/>
+                <w:lang w:val="en-US"/>
+              </w:rPr>
+              <w:t>esult.</w:t>
+            </w:r>
+          </w:p>
+        </w:tc>
+      </w:tr>
+      <w:tr>
+        <w:tc>
+          <w:tcPr>
+            <w:tcW w:w="2405" w:type="dxa"/>
+            <w:shd w:val="clear" w:color="auto" w:fill="B4C6E7" w:themeFill="accent1" w:themeFillTint="66"/>
+          </w:tcPr>
+          <w:p>
+            <w:pPr>
+              <w:spacing w:line="276" w:lineRule="auto"/>
+              <w:rPr>
+                <w:i/>
+                <w:sz w:val="28"/>
+              </w:rPr>
+            </w:pPr>
+            <w:r>
+              <w:rPr>
+                <w:i/>
+                <w:sz w:val="28"/>
+              </w:rPr>
+              <w:t>Recommended</w:t>
+            </w:r>
+          </w:p>
+        </w:tc>
+        <w:tc>
+          <w:tcPr>
+            <w:tcW w:w="6657" w:type="dxa"/>
+          </w:tcPr>
+          <w:p>
+            <w:pPr>
+              <w:rPr>
+                <w:i/>
+                <w:lang w:val="en-US"/>
+              </w:rPr>
+            </w:pPr>
+            <w:r>
+              <w:rPr>
+                <w:i/>
+                <w:lang w:val="en-US"/>
+              </w:rPr>
+              <w:t xml:space="preserve">I believe the </w:t>
+            </w:r>
+            <w:r>
+              <w:rPr>
+                <w:i/>
+                <w:lang w:val="en-US"/>
+              </w:rPr>
+              <w:t>creators</w:t>
+            </w:r>
+            <w:r>
+              <w:rPr>
+                <w:i/>
+                <w:lang w:val="en-US"/>
+              </w:rPr>
+              <w:t xml:space="preserve"> d</w:t>
+            </w:r>
+            <w:r>
+              <w:rPr>
+                <w:i/>
+                <w:lang w:val="en-US"/>
+              </w:rPr>
+              <w:t>id a fine job.</w:t>
+            </w:r>
+          </w:p>
+        </w:tc>
+      </w:tr>
+    </w:tbl>
+    <w:p>
+      <w:pPr>
+        <w:rPr>
+          <w:lang w:val="en-US"/>
+        </w:rPr>
+      </w:pPr>
+    </w:p>
+    <w:p>
+      <w:pPr>
+        <w:rPr>
+          <w:lang w:val="en-US"/>
+        </w:rPr>
+      </w:pPr>
+    </w:p>
+    <w:p>
+      <w:pPr>
+        <w:rPr>
+          <w:lang w:val="en-US"/>
+        </w:rPr>
+      </w:pPr>
+    </w:p>
     <w:sectPr>
       <w:pgSz w:w="11906" w:h="16838"/>
       <w:pgMar w:top="1417" w:right="1417" w:bottom="1417" w:left="1417" w:header="708" w:footer="708" w:gutter="0"/>
@@ -981,6 +1898,278 @@
     </w:sectPr>
   </w:body>
 </w:document>
+</file>
+
+<file path=word/numbering.xml><?xml version="1.0" encoding="utf-8"?>
+<w:numbering xmlns:wpc="http://schemas.microsoft.com/office/word/2010/wordprocessingCanvas" xmlns:cx="http://schemas.microsoft.com/office/drawing/2014/chartex" xmlns:cx1="http://schemas.microsoft.com/office/drawing/2015/9/8/chartex" xmlns:cx2="http://schemas.microsoft.com/office/drawing/2015/10/21/chartex" xmlns:cx3="http://schemas.microsoft.com/office/drawing/2016/5/9/chartex" xmlns:cx4="http://schemas.microsoft.com/office/drawing/2016/5/10/chartex" xmlns:cx5="http://schemas.microsoft.com/office/drawing/2016/5/11/chartex" xmlns:cx6="http://schemas.microsoft.com/office/drawing/2016/5/12/chartex" xmlns:cx7="http://schemas.microsoft.com/office/drawing/2016/5/13/chartex" xmlns:cx8="http://schemas.microsoft.com/office/drawing/2016/5/14/chartex" xmlns:mc="http://schemas.openxmlformats.org/markup-compatibility/2006" xmlns:aink="http://schemas.microsoft.com/office/drawing/2016/ink" xmlns:am3d="http://schemas.microsoft.com/office/drawing/2017/model3d" xmlns:o="urn:schemas-microsoft-com:office:office" xmlns:oel="http://schemas.microsoft.com/office/2019/extlst" xmlns:r="http://schemas.openxmlformats.org/officeDocument/2006/relationships" xmlns:m="http://schemas.openxmlformats.org/officeDocument/2006/math" xmlns:v="urn:schemas-microsoft-com:vml" xmlns:wp14="http://schemas.microsoft.com/office/word/2010/wordprocessingDrawing" xmlns:wp="http://schemas.openxmlformats.org/drawingml/2006/wordprocessingDrawing" xmlns:w10="urn:schemas-microsoft-com:office:word" xmlns:w="http://schemas.openxmlformats.org/wordprocessingml/2006/main" xmlns:w14="http://schemas.microsoft.com/office/word/2010/wordml" xmlns:w15="http://schemas.microsoft.com/office/word/2012/wordml" xmlns:w16cex="http://schemas.microsoft.com/office/word/2018/wordml/cex" xmlns:w16cid="http://schemas.microsoft.com/office/word/2016/wordml/cid" xmlns:w16="http://schemas.microsoft.com/office/word/2018/wordml" xmlns:w16sdtdh="http://schemas.microsoft.com/office/word/2020/wordml/sdtdatahash" xmlns:w16se="http://schemas.microsoft.com/office/word/2015/wordml/symex" xmlns:wpg="http://schemas.microsoft.com/office/word/2010/wordprocessingGroup" xmlns:wpi="http://schemas.microsoft.com/office/word/2010/wordprocessingInk" xmlns:wne="http://schemas.microsoft.com/office/word/2006/wordml" xmlns:wps="http://schemas.microsoft.com/office/word/2010/wordprocessingShape" mc:Ignorable="w14 w15 w16se w16cid w16 w16cex w16sdtdh wp14">
+  <w:abstractNum w:abstractNumId="0" w15:restartNumberingAfterBreak="0">
+    <w:nsid w:val="039D54A9"/>
+    <w:multiLevelType w:val="hybridMultilevel"/>
+    <w:tmpl w:val="1124F962"/>
+    <w:lvl w:ilvl="0" w:tplc="FFFFFFFF">
+      <w:start w:val="1"/>
+      <w:numFmt w:val="decimal"/>
+      <w:lvlText w:val="%1."/>
+      <w:lvlJc w:val="left"/>
+      <w:pPr>
+        <w:ind w:left="720" w:hanging="360"/>
+      </w:pPr>
+    </w:lvl>
+    <w:lvl w:ilvl="1" w:tplc="FFFFFFFF" w:tentative="1">
+      <w:start w:val="1"/>
+      <w:numFmt w:val="lowerLetter"/>
+      <w:lvlText w:val="%2."/>
+      <w:lvlJc w:val="left"/>
+      <w:pPr>
+        <w:ind w:left="1440" w:hanging="360"/>
+      </w:pPr>
+    </w:lvl>
+    <w:lvl w:ilvl="2" w:tplc="FFFFFFFF" w:tentative="1">
+      <w:start w:val="1"/>
+      <w:numFmt w:val="lowerRoman"/>
+      <w:lvlText w:val="%3."/>
+      <w:lvlJc w:val="right"/>
+      <w:pPr>
+        <w:ind w:left="2160" w:hanging="180"/>
+      </w:pPr>
+    </w:lvl>
+    <w:lvl w:ilvl="3" w:tplc="FFFFFFFF" w:tentative="1">
+      <w:start w:val="1"/>
+      <w:numFmt w:val="decimal"/>
+      <w:lvlText w:val="%4."/>
+      <w:lvlJc w:val="left"/>
+      <w:pPr>
+        <w:ind w:left="2880" w:hanging="360"/>
+      </w:pPr>
+    </w:lvl>
+    <w:lvl w:ilvl="4" w:tplc="FFFFFFFF" w:tentative="1">
+      <w:start w:val="1"/>
+      <w:numFmt w:val="lowerLetter"/>
+      <w:lvlText w:val="%5."/>
+      <w:lvlJc w:val="left"/>
+      <w:pPr>
+        <w:ind w:left="3600" w:hanging="360"/>
+      </w:pPr>
+    </w:lvl>
+    <w:lvl w:ilvl="5" w:tplc="FFFFFFFF" w:tentative="1">
+      <w:start w:val="1"/>
+      <w:numFmt w:val="lowerRoman"/>
+      <w:lvlText w:val="%6."/>
+      <w:lvlJc w:val="right"/>
+      <w:pPr>
+        <w:ind w:left="4320" w:hanging="180"/>
+      </w:pPr>
+    </w:lvl>
+    <w:lvl w:ilvl="6" w:tplc="FFFFFFFF" w:tentative="1">
+      <w:start w:val="1"/>
+      <w:numFmt w:val="decimal"/>
+      <w:lvlText w:val="%7."/>
+      <w:lvlJc w:val="left"/>
+      <w:pPr>
+        <w:ind w:left="5040" w:hanging="360"/>
+      </w:pPr>
+    </w:lvl>
+    <w:lvl w:ilvl="7" w:tplc="FFFFFFFF" w:tentative="1">
+      <w:start w:val="1"/>
+      <w:numFmt w:val="lowerLetter"/>
+      <w:lvlText w:val="%8."/>
+      <w:lvlJc w:val="left"/>
+      <w:pPr>
+        <w:ind w:left="5760" w:hanging="360"/>
+      </w:pPr>
+    </w:lvl>
+    <w:lvl w:ilvl="8" w:tplc="FFFFFFFF" w:tentative="1">
+      <w:start w:val="1"/>
+      <w:numFmt w:val="lowerRoman"/>
+      <w:lvlText w:val="%9."/>
+      <w:lvlJc w:val="right"/>
+      <w:pPr>
+        <w:ind w:left="6480" w:hanging="180"/>
+      </w:pPr>
+    </w:lvl>
+  </w:abstractNum>
+  <w:abstractNum w:abstractNumId="1" w15:restartNumberingAfterBreak="0">
+    <w:nsid w:val="0C6A71D3"/>
+    <w:multiLevelType w:val="hybridMultilevel"/>
+    <w:tmpl w:val="1124F962"/>
+    <w:lvl w:ilvl="0" w:tplc="0413000F">
+      <w:start w:val="1"/>
+      <w:numFmt w:val="decimal"/>
+      <w:lvlText w:val="%1."/>
+      <w:lvlJc w:val="left"/>
+      <w:pPr>
+        <w:ind w:left="720" w:hanging="360"/>
+      </w:pPr>
+    </w:lvl>
+    <w:lvl w:ilvl="1" w:tplc="04130019" w:tentative="1">
+      <w:start w:val="1"/>
+      <w:numFmt w:val="lowerLetter"/>
+      <w:lvlText w:val="%2."/>
+      <w:lvlJc w:val="left"/>
+      <w:pPr>
+        <w:ind w:left="1440" w:hanging="360"/>
+      </w:pPr>
+    </w:lvl>
+    <w:lvl w:ilvl="2" w:tplc="0413001B" w:tentative="1">
+      <w:start w:val="1"/>
+      <w:numFmt w:val="lowerRoman"/>
+      <w:lvlText w:val="%3."/>
+      <w:lvlJc w:val="right"/>
+      <w:pPr>
+        <w:ind w:left="2160" w:hanging="180"/>
+      </w:pPr>
+    </w:lvl>
+    <w:lvl w:ilvl="3" w:tplc="0413000F" w:tentative="1">
+      <w:start w:val="1"/>
+      <w:numFmt w:val="decimal"/>
+      <w:lvlText w:val="%4."/>
+      <w:lvlJc w:val="left"/>
+      <w:pPr>
+        <w:ind w:left="2880" w:hanging="360"/>
+      </w:pPr>
+    </w:lvl>
+    <w:lvl w:ilvl="4" w:tplc="04130019" w:tentative="1">
+      <w:start w:val="1"/>
+      <w:numFmt w:val="lowerLetter"/>
+      <w:lvlText w:val="%5."/>
+      <w:lvlJc w:val="left"/>
+      <w:pPr>
+        <w:ind w:left="3600" w:hanging="360"/>
+      </w:pPr>
+    </w:lvl>
+    <w:lvl w:ilvl="5" w:tplc="0413001B" w:tentative="1">
+      <w:start w:val="1"/>
+      <w:numFmt w:val="lowerRoman"/>
+      <w:lvlText w:val="%6."/>
+      <w:lvlJc w:val="right"/>
+      <w:pPr>
+        <w:ind w:left="4320" w:hanging="180"/>
+      </w:pPr>
+    </w:lvl>
+    <w:lvl w:ilvl="6" w:tplc="0413000F" w:tentative="1">
+      <w:start w:val="1"/>
+      <w:numFmt w:val="decimal"/>
+      <w:lvlText w:val="%7."/>
+      <w:lvlJc w:val="left"/>
+      <w:pPr>
+        <w:ind w:left="5040" w:hanging="360"/>
+      </w:pPr>
+    </w:lvl>
+    <w:lvl w:ilvl="7" w:tplc="04130019" w:tentative="1">
+      <w:start w:val="1"/>
+      <w:numFmt w:val="lowerLetter"/>
+      <w:lvlText w:val="%8."/>
+      <w:lvlJc w:val="left"/>
+      <w:pPr>
+        <w:ind w:left="5760" w:hanging="360"/>
+      </w:pPr>
+    </w:lvl>
+    <w:lvl w:ilvl="8" w:tplc="0413001B" w:tentative="1">
+      <w:start w:val="1"/>
+      <w:numFmt w:val="lowerRoman"/>
+      <w:lvlText w:val="%9."/>
+      <w:lvlJc w:val="right"/>
+      <w:pPr>
+        <w:ind w:left="6480" w:hanging="180"/>
+      </w:pPr>
+    </w:lvl>
+  </w:abstractNum>
+  <w:abstractNum w:abstractNumId="2" w15:restartNumberingAfterBreak="0">
+    <w:nsid w:val="4429265D"/>
+    <w:multiLevelType w:val="hybridMultilevel"/>
+    <w:tmpl w:val="1124F962"/>
+    <w:lvl w:ilvl="0" w:tplc="FFFFFFFF">
+      <w:start w:val="1"/>
+      <w:numFmt w:val="decimal"/>
+      <w:lvlText w:val="%1."/>
+      <w:lvlJc w:val="left"/>
+      <w:pPr>
+        <w:ind w:left="720" w:hanging="360"/>
+      </w:pPr>
+    </w:lvl>
+    <w:lvl w:ilvl="1" w:tplc="FFFFFFFF" w:tentative="1">
+      <w:start w:val="1"/>
+      <w:numFmt w:val="lowerLetter"/>
+      <w:lvlText w:val="%2."/>
+      <w:lvlJc w:val="left"/>
+      <w:pPr>
+        <w:ind w:left="1440" w:hanging="360"/>
+      </w:pPr>
+    </w:lvl>
+    <w:lvl w:ilvl="2" w:tplc="FFFFFFFF" w:tentative="1">
+      <w:start w:val="1"/>
+      <w:numFmt w:val="lowerRoman"/>
+      <w:lvlText w:val="%3."/>
+      <w:lvlJc w:val="right"/>
+      <w:pPr>
+        <w:ind w:left="2160" w:hanging="180"/>
+      </w:pPr>
+    </w:lvl>
+    <w:lvl w:ilvl="3" w:tplc="FFFFFFFF" w:tentative="1">
+      <w:start w:val="1"/>
+      <w:numFmt w:val="decimal"/>
+      <w:lvlText w:val="%4."/>
+      <w:lvlJc w:val="left"/>
+      <w:pPr>
+        <w:ind w:left="2880" w:hanging="360"/>
+      </w:pPr>
+    </w:lvl>
+    <w:lvl w:ilvl="4" w:tplc="FFFFFFFF" w:tentative="1">
+      <w:start w:val="1"/>
+      <w:numFmt w:val="lowerLetter"/>
+      <w:lvlText w:val="%5."/>
+      <w:lvlJc w:val="left"/>
+      <w:pPr>
+        <w:ind w:left="3600" w:hanging="360"/>
+      </w:pPr>
+    </w:lvl>
+    <w:lvl w:ilvl="5" w:tplc="FFFFFFFF" w:tentative="1">
+      <w:start w:val="1"/>
+      <w:numFmt w:val="lowerRoman"/>
+      <w:lvlText w:val="%6."/>
+      <w:lvlJc w:val="right"/>
+      <w:pPr>
+        <w:ind w:left="4320" w:hanging="180"/>
+      </w:pPr>
+    </w:lvl>
+    <w:lvl w:ilvl="6" w:tplc="FFFFFFFF" w:tentative="1">
+      <w:start w:val="1"/>
+      <w:numFmt w:val="decimal"/>
+      <w:lvlText w:val="%7."/>
+      <w:lvlJc w:val="left"/>
+      <w:pPr>
+        <w:ind w:left="5040" w:hanging="360"/>
+      </w:pPr>
+    </w:lvl>
+    <w:lvl w:ilvl="7" w:tplc="FFFFFFFF" w:tentative="1">
+      <w:start w:val="1"/>
+      <w:numFmt w:val="lowerLetter"/>
+      <w:lvlText w:val="%8."/>
+      <w:lvlJc w:val="left"/>
+      <w:pPr>
+        <w:ind w:left="5760" w:hanging="360"/>
+      </w:pPr>
+    </w:lvl>
+    <w:lvl w:ilvl="8" w:tplc="FFFFFFFF" w:tentative="1">
+      <w:start w:val="1"/>
+      <w:numFmt w:val="lowerRoman"/>
+      <w:lvlText w:val="%9."/>
+      <w:lvlJc w:val="right"/>
+      <w:pPr>
+        <w:ind w:left="6480" w:hanging="180"/>
+      </w:pPr>
+    </w:lvl>
+  </w:abstractNum>
+  <w:num w:numId="1" w16cid:durableId="748038096">
+    <w:abstractNumId w:val="1"/>
+  </w:num>
+  <w:num w:numId="2" w16cid:durableId="809908629">
+    <w:abstractNumId w:val="0"/>
+  </w:num>
+  <w:num w:numId="3" w16cid:durableId="1761828068">
+    <w:abstractNumId w:val="2"/>
+  </w:num>
+</w:numbering>
 </file>
 
 <file path=word/styles.xml><?xml version="1.0" encoding="utf-8"?>
@@ -1378,15 +2567,15 @@
     <w:lsdException w:name="Unresolved Mention" w:semiHidden="1" w:unhideWhenUsed="1"/>
     <w:lsdException w:name="Smart Link" w:semiHidden="1" w:unhideWhenUsed="1"/>
   </w:latentStyles>
-  <w:style w:type="paragraph" w:default="1" w:styleId="Standaard">
+  <w:style w:type="paragraph" w:default="1" w:styleId="Normal">
     <w:name w:val="Normal"/>
     <w:qFormat/>
   </w:style>
-  <w:style w:type="paragraph" w:styleId="Kop1">
+  <w:style w:type="paragraph" w:styleId="Heading1">
     <w:name w:val="heading 1"/>
-    <w:basedOn w:val="Standaard"/>
-    <w:next w:val="Standaard"/>
-    <w:link w:val="Kop1Char"/>
+    <w:basedOn w:val="Normal"/>
+    <w:next w:val="Normal"/>
+    <w:link w:val="Heading1Char"/>
     <w:uiPriority w:val="9"/>
     <w:qFormat/>
     <w:rsid w:val="00A3581B"/>
@@ -1403,13 +2592,35 @@
       <w:szCs w:val="32"/>
     </w:rPr>
   </w:style>
-  <w:style w:type="character" w:default="1" w:styleId="Standaardalinea-lettertype">
+  <w:style w:type="paragraph" w:styleId="Heading2">
+    <w:name w:val="heading 2"/>
+    <w:basedOn w:val="Normal"/>
+    <w:next w:val="Normal"/>
+    <w:link w:val="Heading2Char"/>
+    <w:uiPriority w:val="9"/>
+    <w:unhideWhenUsed/>
+    <w:qFormat/>
+    <w:rsid w:val="00D65B4E"/>
+    <w:pPr>
+      <w:keepNext/>
+      <w:keepLines/>
+      <w:spacing w:before="40" w:after="0"/>
+      <w:outlineLvl w:val="1"/>
+    </w:pPr>
+    <w:rPr>
+      <w:rFonts w:asciiTheme="majorHAnsi" w:eastAsiaTheme="majorEastAsia" w:hAnsiTheme="majorHAnsi" w:cstheme="majorBidi"/>
+      <w:color w:val="2F5496" w:themeColor="accent1" w:themeShade="BF"/>
+      <w:sz w:val="26"/>
+      <w:szCs w:val="26"/>
+    </w:rPr>
+  </w:style>
+  <w:style w:type="character" w:default="1" w:styleId="DefaultParagraphFont">
     <w:name w:val="Default Paragraph Font"/>
     <w:uiPriority w:val="1"/>
     <w:semiHidden/>
     <w:unhideWhenUsed/>
   </w:style>
-  <w:style w:type="table" w:default="1" w:styleId="Standaardtabel">
+  <w:style w:type="table" w:default="1" w:styleId="TableNormal">
     <w:name w:val="Normal Table"/>
     <w:uiPriority w:val="99"/>
     <w:semiHidden/>
@@ -1424,17 +2635,17 @@
       </w:tblCellMar>
     </w:tblPr>
   </w:style>
-  <w:style w:type="numbering" w:default="1" w:styleId="Geenlijst">
+  <w:style w:type="numbering" w:default="1" w:styleId="NoList">
     <w:name w:val="No List"/>
     <w:uiPriority w:val="99"/>
     <w:semiHidden/>
     <w:unhideWhenUsed/>
   </w:style>
-  <w:style w:type="paragraph" w:styleId="Titel">
+  <w:style w:type="paragraph" w:styleId="Title">
     <w:name w:val="Title"/>
-    <w:basedOn w:val="Standaard"/>
-    <w:next w:val="Standaard"/>
-    <w:link w:val="TitelChar"/>
+    <w:basedOn w:val="Normal"/>
+    <w:next w:val="Normal"/>
+    <w:link w:val="TitleChar"/>
     <w:uiPriority w:val="10"/>
     <w:qFormat/>
     <w:rsid w:val="00A3581B"/>
@@ -1450,10 +2661,10 @@
       <w:szCs w:val="56"/>
     </w:rPr>
   </w:style>
-  <w:style w:type="character" w:customStyle="1" w:styleId="TitelChar">
-    <w:name w:val="Titel Char"/>
-    <w:basedOn w:val="Standaardalinea-lettertype"/>
-    <w:link w:val="Titel"/>
+  <w:style w:type="character" w:customStyle="1" w:styleId="TitleChar">
+    <w:name w:val="Title Char"/>
+    <w:basedOn w:val="DefaultParagraphFont"/>
+    <w:link w:val="Title"/>
     <w:uiPriority w:val="10"/>
     <w:rsid w:val="00A3581B"/>
     <w:rPr>
@@ -1464,11 +2675,11 @@
       <w:szCs w:val="56"/>
     </w:rPr>
   </w:style>
-  <w:style w:type="paragraph" w:styleId="Ondertitel">
+  <w:style w:type="paragraph" w:styleId="Subtitle">
     <w:name w:val="Subtitle"/>
-    <w:basedOn w:val="Standaard"/>
-    <w:next w:val="Standaard"/>
-    <w:link w:val="OndertitelChar"/>
+    <w:basedOn w:val="Normal"/>
+    <w:next w:val="Normal"/>
+    <w:link w:val="SubtitleChar"/>
     <w:uiPriority w:val="11"/>
     <w:qFormat/>
     <w:rsid w:val="00A3581B"/>
@@ -1483,10 +2694,10 @@
       <w:spacing w:val="15"/>
     </w:rPr>
   </w:style>
-  <w:style w:type="character" w:customStyle="1" w:styleId="OndertitelChar">
-    <w:name w:val="Ondertitel Char"/>
-    <w:basedOn w:val="Standaardalinea-lettertype"/>
-    <w:link w:val="Ondertitel"/>
+  <w:style w:type="character" w:customStyle="1" w:styleId="SubtitleChar">
+    <w:name w:val="Subtitle Char"/>
+    <w:basedOn w:val="DefaultParagraphFont"/>
+    <w:link w:val="Subtitle"/>
     <w:uiPriority w:val="11"/>
     <w:rsid w:val="00A3581B"/>
     <w:rPr>
@@ -1495,9 +2706,9 @@
       <w:spacing w:val="15"/>
     </w:rPr>
   </w:style>
-  <w:style w:type="table" w:styleId="Tabelraster">
+  <w:style w:type="table" w:styleId="TableGrid">
     <w:name w:val="Table Grid"/>
-    <w:basedOn w:val="Standaardtabel"/>
+    <w:basedOn w:val="TableNormal"/>
     <w:uiPriority w:val="39"/>
     <w:rsid w:val="00A3581B"/>
     <w:pPr>
@@ -1514,10 +2725,10 @@
       </w:tblBorders>
     </w:tblPr>
   </w:style>
-  <w:style w:type="character" w:customStyle="1" w:styleId="Kop1Char">
-    <w:name w:val="Kop 1 Char"/>
-    <w:basedOn w:val="Standaardalinea-lettertype"/>
-    <w:link w:val="Kop1"/>
+  <w:style w:type="character" w:customStyle="1" w:styleId="Heading1Char">
+    <w:name w:val="Heading 1 Char"/>
+    <w:basedOn w:val="DefaultParagraphFont"/>
+    <w:link w:val="Heading1"/>
     <w:uiPriority w:val="9"/>
     <w:rsid w:val="00A3581B"/>
     <w:rPr>
@@ -1525,6 +2736,30 @@
       <w:color w:val="2F5496" w:themeColor="accent1" w:themeShade="BF"/>
       <w:sz w:val="32"/>
       <w:szCs w:val="32"/>
+    </w:rPr>
+  </w:style>
+  <w:style w:type="paragraph" w:styleId="ListParagraph">
+    <w:name w:val="List Paragraph"/>
+    <w:basedOn w:val="Normal"/>
+    <w:uiPriority w:val="34"/>
+    <w:qFormat/>
+    <w:rsid w:val="00EB4FB1"/>
+    <w:pPr>
+      <w:ind w:left="720"/>
+      <w:contextualSpacing/>
+    </w:pPr>
+  </w:style>
+  <w:style w:type="character" w:customStyle="1" w:styleId="Heading2Char">
+    <w:name w:val="Heading 2 Char"/>
+    <w:basedOn w:val="DefaultParagraphFont"/>
+    <w:link w:val="Heading2"/>
+    <w:uiPriority w:val="9"/>
+    <w:rsid w:val="00D65B4E"/>
+    <w:rPr>
+      <w:rFonts w:asciiTheme="majorHAnsi" w:eastAsiaTheme="majorEastAsia" w:hAnsiTheme="majorHAnsi" w:cstheme="majorBidi"/>
+      <w:color w:val="2F5496" w:themeColor="accent1" w:themeShade="BF"/>
+      <w:sz w:val="26"/>
+      <w:szCs w:val="26"/>
     </w:rPr>
   </w:style>
 </w:styles>
@@ -1826,26 +3061,6 @@
 </file>
 
 <file path=customXml/item1.xml><?xml version="1.0" encoding="utf-8"?>
-<p:properties xmlns:p="http://schemas.microsoft.com/office/2006/metadata/properties" xmlns:xsi="http://www.w3.org/2001/XMLSchema-instance" xmlns:pc="http://schemas.microsoft.com/office/infopath/2007/PartnerControls">
-  <documentManagement>
-    <lcf76f155ced4ddcb4097134ff3c332f xmlns="0dd2303e-39a5-4199-a8dc-5b6285e9f2b4">
-      <Terms xmlns="http://schemas.microsoft.com/office/infopath/2007/PartnerControls"/>
-    </lcf76f155ced4ddcb4097134ff3c332f>
-    <TaxCatchAll xmlns="c96a6e63-7a4c-415e-a135-0d280d212f60" xsi:nil="true"/>
-  </documentManagement>
-</p:properties>
-</file>
-
-<file path=customXml/item2.xml><?xml version="1.0" encoding="utf-8"?>
-<?mso-contentType ?>
-<FormTemplates xmlns="http://schemas.microsoft.com/sharepoint/v3/contenttype/forms">
-  <Display>DocumentLibraryForm</Display>
-  <Edit>DocumentLibraryForm</Edit>
-  <New>DocumentLibraryForm</New>
-</FormTemplates>
-</file>
-
-<file path=customXml/item3.xml><?xml version="1.0" encoding="utf-8"?>
 <ct:contentTypeSchema xmlns:ct="http://schemas.microsoft.com/office/2006/metadata/contentType" xmlns:ma="http://schemas.microsoft.com/office/2006/metadata/properties/metaAttributes" ct:_="" ma:_="" ma:contentTypeName="Document" ma:contentTypeID="0x01010040FE3898A9F40B4AA1E64DE3594590C4" ma:contentTypeVersion="13" ma:contentTypeDescription="Een nieuw document maken." ma:contentTypeScope="" ma:versionID="575034d70d6c77e291dba34e3d37d57f">
   <xsd:schema xmlns:xsd="http://www.w3.org/2001/XMLSchema" xmlns:xs="http://www.w3.org/2001/XMLSchema" xmlns:p="http://schemas.microsoft.com/office/2006/metadata/properties" xmlns:ns2="c96a6e63-7a4c-415e-a135-0d280d212f60" xmlns:ns3="0dd2303e-39a5-4199-a8dc-5b6285e9f2b4" targetNamespace="http://schemas.microsoft.com/office/2006/metadata/properties" ma:root="true" ma:fieldsID="3d5c90d29dee4b9b33a6066a6cf6cfb7" ns2:_="" ns3:_="">
     <xsd:import namespace="c96a6e63-7a4c-415e-a135-0d280d212f60"/>
@@ -2068,26 +3283,27 @@
 </ct:contentTypeSchema>
 </file>
 
-<file path=customXml/itemProps1.xml><?xml version="1.0" encoding="utf-8"?>
-<ds:datastoreItem xmlns:ds="http://schemas.openxmlformats.org/officeDocument/2006/customXml" ds:itemID="{997EE021-3767-4CE6-BD6C-520BBAE4710C}">
-  <ds:schemaRefs>
-    <ds:schemaRef ds:uri="http://schemas.microsoft.com/office/2006/metadata/properties"/>
-    <ds:schemaRef ds:uri="http://schemas.microsoft.com/office/infopath/2007/PartnerControls"/>
-    <ds:schemaRef ds:uri="0dd2303e-39a5-4199-a8dc-5b6285e9f2b4"/>
-    <ds:schemaRef ds:uri="c96a6e63-7a4c-415e-a135-0d280d212f60"/>
-  </ds:schemaRefs>
-</ds:datastoreItem>
+<file path=customXml/item2.xml><?xml version="1.0" encoding="utf-8"?>
+<?mso-contentType ?>
+<FormTemplates xmlns="http://schemas.microsoft.com/sharepoint/v3/contenttype/forms">
+  <Display>DocumentLibraryForm</Display>
+  <Edit>DocumentLibraryForm</Edit>
+  <New>DocumentLibraryForm</New>
+</FormTemplates>
 </file>
 
-<file path=customXml/itemProps2.xml><?xml version="1.0" encoding="utf-8"?>
-<ds:datastoreItem xmlns:ds="http://schemas.openxmlformats.org/officeDocument/2006/customXml" ds:itemID="{9BAB161E-496A-402A-93A9-B858B37D371E}">
-  <ds:schemaRefs>
-    <ds:schemaRef ds:uri="http://schemas.microsoft.com/sharepoint/v3/contenttype/forms"/>
-  </ds:schemaRefs>
-</ds:datastoreItem>
+<file path=customXml/item3.xml><?xml version="1.0" encoding="utf-8"?>
+<p:properties xmlns:p="http://schemas.microsoft.com/office/2006/metadata/properties" xmlns:xsi="http://www.w3.org/2001/XMLSchema-instance" xmlns:pc="http://schemas.microsoft.com/office/infopath/2007/PartnerControls">
+  <documentManagement>
+    <lcf76f155ced4ddcb4097134ff3c332f xmlns="0dd2303e-39a5-4199-a8dc-5b6285e9f2b4">
+      <Terms xmlns="http://schemas.microsoft.com/office/infopath/2007/PartnerControls"/>
+    </lcf76f155ced4ddcb4097134ff3c332f>
+    <TaxCatchAll xmlns="c96a6e63-7a4c-415e-a135-0d280d212f60" xsi:nil="true"/>
+  </documentManagement>
+</p:properties>
 </file>
 
-<file path=customXml/itemProps3.xml><?xml version="1.0" encoding="utf-8"?>
+<file path=customXml/itemProps1.xml><?xml version="1.0" encoding="utf-8"?>
 <ds:datastoreItem xmlns:ds="http://schemas.openxmlformats.org/officeDocument/2006/customXml" ds:itemID="{09861A4E-2E5F-49F3-92EB-B2360E203711}">
   <ds:schemaRefs>
     <ds:schemaRef ds:uri="http://schemas.microsoft.com/office/2006/metadata/contentType"/>
@@ -2104,4 +3320,23 @@
     <ds:schemaRef ds:uri="http://schemas.microsoft.com/internal/obd"/>
   </ds:schemaRefs>
 </ds:datastoreItem>
+</file>
+
+<file path=customXml/itemProps2.xml><?xml version="1.0" encoding="utf-8"?>
+<ds:datastoreItem xmlns:ds="http://schemas.openxmlformats.org/officeDocument/2006/customXml" ds:itemID="{9BAB161E-496A-402A-93A9-B858B37D371E}">
+  <ds:schemaRefs>
+    <ds:schemaRef ds:uri="http://schemas.microsoft.com/sharepoint/v3/contenttype/forms"/>
+  </ds:schemaRefs>
+</ds:datastoreItem>
+</file>
+
+<file path=customXml/itemProps3.xml><?xml version="1.0" encoding="utf-8"?>
+<ds:datastoreItem xmlns:ds="http://schemas.openxmlformats.org/officeDocument/2006/customXml" ds:itemID="{997EE021-3767-4CE6-BD6C-520BBAE4710C}">
+  <ds:schemaRefs>
+    <ds:schemaRef ds:uri="http://schemas.microsoft.com/office/2006/metadata/properties"/>
+    <ds:schemaRef ds:uri="http://schemas.microsoft.com/office/infopath/2007/PartnerControls"/>
+    <ds:schemaRef ds:uri="0dd2303e-39a5-4199-a8dc-5b6285e9f2b4"/>
+    <ds:schemaRef ds:uri="c96a6e63-7a4c-415e-a135-0d280d212f60"/>
+  </ds:schemaRefs>
+</ds:datastoreItem>
 </file>
</xml_diff>